<commit_message>
* Fixed list of Kalbiser
</commit_message>
<xml_diff>
--- a/storage/app/template/Mapping.docx
+++ b/storage/app/template/Mapping.docx
@@ -9,64 +9,102 @@
           <w:ilvl w:val="0"/>
           <w:numId w:val="1"/>
         </w:numPr>
+        <w:spacing w:after="0"/>
+        <w:rPr>
+          <w:sz w:val="24"/>
+          <w:szCs w:val="24"/>
+        </w:rPr>
+      </w:pPr>
+      <w:r>
         <w:rPr>
           <w:b/>
           <w:bCs/>
-          <w:sz w:val="20"/>
-          <w:szCs w:val="20"/>
-        </w:rPr>
-      </w:pPr>
-      <w:proofErr w:type="spellStart"/>
+          <w:sz w:val="24"/>
+          <w:szCs w:val="24"/>
+        </w:rPr>
+        <w:t>INFORMASI TAMBAHAN</w:t>
+      </w:r>
       <w:r>
         <w:rPr>
           <w:b/>
           <w:bCs/>
-          <w:sz w:val="20"/>
-          <w:szCs w:val="20"/>
-        </w:rPr>
-        <w:t>Informasi</w:t>
-      </w:r>
-      <w:proofErr w:type="spellEnd"/>
-      <w:r>
-        <w:rPr>
-          <w:b/>
-          <w:bCs/>
-          <w:sz w:val="20"/>
-          <w:szCs w:val="20"/>
-        </w:rPr>
-        <w:t xml:space="preserve"> </w:t>
-      </w:r>
-      <w:proofErr w:type="spellStart"/>
-      <w:r>
-        <w:rPr>
-          <w:b/>
-          <w:bCs/>
-          <w:sz w:val="20"/>
-          <w:szCs w:val="20"/>
-        </w:rPr>
-        <w:t>Tambahan</w:t>
-      </w:r>
-      <w:proofErr w:type="spellEnd"/>
-      <w:r>
-        <w:rPr>
-          <w:b/>
-          <w:bCs/>
-          <w:sz w:val="20"/>
-          <w:szCs w:val="20"/>
-        </w:rPr>
-        <w:t xml:space="preserve"> / </w:t>
-      </w:r>
-      <w:r>
-        <w:rPr>
-          <w:b/>
-          <w:bCs/>
+          <w:sz w:val="24"/>
+          <w:szCs w:val="24"/>
+        </w:rPr>
+        <w:br/>
+      </w:r>
+      <w:r>
+        <w:rPr>
           <w:i/>
           <w:iCs/>
-          <w:sz w:val="20"/>
-          <w:szCs w:val="20"/>
         </w:rPr>
         <w:t>Additional Information</w:t>
       </w:r>
+    </w:p>
+    <w:p>
+      <w:pPr>
+        <w:spacing w:after="0"/>
+        <w:rPr>
+          <w:sz w:val="20"/>
+          <w:szCs w:val="20"/>
+        </w:rPr>
+      </w:pPr>
+    </w:p>
+    <w:p>
+      <w:pPr>
+        <w:spacing w:after="0"/>
+        <w:ind w:left="720"/>
+        <w:rPr>
+          <w:sz w:val="20"/>
+          <w:szCs w:val="20"/>
+        </w:rPr>
+      </w:pPr>
+      <w:r>
+        <w:rPr>
+          <w:sz w:val="20"/>
+          <w:szCs w:val="20"/>
+        </w:rPr>
+        <w:t>Seminar/Workshop</w:t>
+      </w:r>
+      <w:r>
+        <w:rPr>
+          <w:sz w:val="20"/>
+          <w:szCs w:val="20"/>
+        </w:rPr>
+        <w:tab/>
+        <w:t>:</w:t>
+      </w:r>
+    </w:p>
+    <w:p>
+      <w:pPr>
+        <w:spacing w:after="0"/>
+        <w:ind w:left="720"/>
+        <w:rPr>
+          <w:i/>
+          <w:iCs/>
+          <w:sz w:val="20"/>
+          <w:szCs w:val="20"/>
+        </w:rPr>
+      </w:pPr>
+      <w:r>
+        <w:rPr>
+          <w:i/>
+          <w:iCs/>
+          <w:sz w:val="20"/>
+          <w:szCs w:val="20"/>
+        </w:rPr>
+        <w:t>Seminar/Workshop</w:t>
+      </w:r>
+    </w:p>
+    <w:p>
+      <w:pPr>
+        <w:spacing w:after="0"/>
+        <w:ind w:left="720"/>
+        <w:rPr>
+          <w:sz w:val="20"/>
+          <w:szCs w:val="20"/>
+        </w:rPr>
+      </w:pPr>
     </w:p>
     <w:p>
       <w:pPr>
@@ -182,8 +220,9 @@
     </w:p>
     <w:p/>
     <w:sectPr>
+      <w:footerReference w:type="default" r:id="rId7"/>
       <w:pgSz w:w="12240" w:h="15840"/>
-      <w:pgMar w:top="1440" w:right="1440" w:bottom="1440" w:left="1440" w:header="720" w:footer="720" w:gutter="0"/>
+      <w:pgMar w:top="1620" w:right="1440" w:bottom="1440" w:left="1440" w:header="720" w:footer="720" w:gutter="0"/>
       <w:cols w:space="720"/>
       <w:docGrid w:linePitch="360"/>
     </w:sectPr>
@@ -191,14 +230,274 @@
 </w:document>
 </file>
 
+<file path=word/endnotes.xml><?xml version="1.0" encoding="utf-8"?>
+<w:endnotes xmlns:wpc="http://schemas.microsoft.com/office/word/2010/wordprocessingCanvas" xmlns:cx="http://schemas.microsoft.com/office/drawing/2014/chartex" xmlns:cx1="http://schemas.microsoft.com/office/drawing/2015/9/8/chartex" xmlns:cx2="http://schemas.microsoft.com/office/drawing/2015/10/21/chartex" xmlns:cx3="http://schemas.microsoft.com/office/drawing/2016/5/9/chartex" xmlns:cx4="http://schemas.microsoft.com/office/drawing/2016/5/10/chartex" xmlns:cx5="http://schemas.microsoft.com/office/drawing/2016/5/11/chartex" xmlns:cx6="http://schemas.microsoft.com/office/drawing/2016/5/12/chartex" xmlns:cx7="http://schemas.microsoft.com/office/drawing/2016/5/13/chartex" xmlns:cx8="http://schemas.microsoft.com/office/drawing/2016/5/14/chartex" xmlns:mc="http://schemas.openxmlformats.org/markup-compatibility/2006" xmlns:aink="http://schemas.microsoft.com/office/drawing/2016/ink" xmlns:am3d="http://schemas.microsoft.com/office/drawing/2017/model3d" xmlns:o="urn:schemas-microsoft-com:office:office" xmlns:r="http://schemas.openxmlformats.org/officeDocument/2006/relationships" xmlns:m="http://schemas.openxmlformats.org/officeDocument/2006/math" xmlns:v="urn:schemas-microsoft-com:vml" xmlns:wp14="http://schemas.microsoft.com/office/word/2010/wordprocessingDrawing" xmlns:wp="http://schemas.openxmlformats.org/drawingml/2006/wordprocessingDrawing" xmlns:w10="urn:schemas-microsoft-com:office:word" xmlns:w="http://schemas.openxmlformats.org/wordprocessingml/2006/main" xmlns:w14="http://schemas.microsoft.com/office/word/2010/wordml" xmlns:w15="http://schemas.microsoft.com/office/word/2012/wordml" xmlns:w16cex="http://schemas.microsoft.com/office/word/2018/wordml/cex" xmlns:w16cid="http://schemas.microsoft.com/office/word/2016/wordml/cid" xmlns:w16="http://schemas.microsoft.com/office/word/2018/wordml" xmlns:w16se="http://schemas.microsoft.com/office/word/2015/wordml/symex" xmlns:wpg="http://schemas.microsoft.com/office/word/2010/wordprocessingGroup" xmlns:wpi="http://schemas.microsoft.com/office/word/2010/wordprocessingInk" xmlns:wne="http://schemas.microsoft.com/office/word/2006/wordml" xmlns:wps="http://schemas.microsoft.com/office/word/2010/wordprocessingShape" mc:Ignorable="w14 w15 w16se w16cid w16 w16cex wp14">
+  <w:endnote w:type="separator" w:id="-1">
+    <w:p>
+      <w:pPr>
+        <w:spacing w:after="0" w:line="240" w:lineRule="auto"/>
+      </w:pPr>
+      <w:r>
+        <w:separator/>
+      </w:r>
+    </w:p>
+  </w:endnote>
+  <w:endnote w:type="continuationSeparator" w:id="0">
+    <w:p>
+      <w:pPr>
+        <w:spacing w:after="0" w:line="240" w:lineRule="auto"/>
+      </w:pPr>
+      <w:r>
+        <w:continuationSeparator/>
+      </w:r>
+    </w:p>
+  </w:endnote>
+</w:endnotes>
+</file>
+
+<file path=word/footer1.xml><?xml version="1.0" encoding="utf-8"?>
+<w:ftr xmlns:wpc="http://schemas.microsoft.com/office/word/2010/wordprocessingCanvas" xmlns:cx="http://schemas.microsoft.com/office/drawing/2014/chartex" xmlns:cx1="http://schemas.microsoft.com/office/drawing/2015/9/8/chartex" xmlns:cx2="http://schemas.microsoft.com/office/drawing/2015/10/21/chartex" xmlns:cx3="http://schemas.microsoft.com/office/drawing/2016/5/9/chartex" xmlns:cx4="http://schemas.microsoft.com/office/drawing/2016/5/10/chartex" xmlns:cx5="http://schemas.microsoft.com/office/drawing/2016/5/11/chartex" xmlns:cx6="http://schemas.microsoft.com/office/drawing/2016/5/12/chartex" xmlns:cx7="http://schemas.microsoft.com/office/drawing/2016/5/13/chartex" xmlns:cx8="http://schemas.microsoft.com/office/drawing/2016/5/14/chartex" xmlns:mc="http://schemas.openxmlformats.org/markup-compatibility/2006" xmlns:aink="http://schemas.microsoft.com/office/drawing/2016/ink" xmlns:am3d="http://schemas.microsoft.com/office/drawing/2017/model3d" xmlns:o="urn:schemas-microsoft-com:office:office" xmlns:r="http://schemas.openxmlformats.org/officeDocument/2006/relationships" xmlns:m="http://schemas.openxmlformats.org/officeDocument/2006/math" xmlns:v="urn:schemas-microsoft-com:vml" xmlns:wp14="http://schemas.microsoft.com/office/word/2010/wordprocessingDrawing" xmlns:wp="http://schemas.openxmlformats.org/drawingml/2006/wordprocessingDrawing" xmlns:w10="urn:schemas-microsoft-com:office:word" xmlns:w="http://schemas.openxmlformats.org/wordprocessingml/2006/main" xmlns:w14="http://schemas.microsoft.com/office/word/2010/wordml" xmlns:w15="http://schemas.microsoft.com/office/word/2012/wordml" xmlns:w16cex="http://schemas.microsoft.com/office/word/2018/wordml/cex" xmlns:w16cid="http://schemas.microsoft.com/office/word/2016/wordml/cid" xmlns:w16="http://schemas.microsoft.com/office/word/2018/wordml" xmlns:w16se="http://schemas.microsoft.com/office/word/2015/wordml/symex" xmlns:wpg="http://schemas.microsoft.com/office/word/2010/wordprocessingGroup" xmlns:wpi="http://schemas.microsoft.com/office/word/2010/wordprocessingInk" xmlns:wne="http://schemas.microsoft.com/office/word/2006/wordml" xmlns:wps="http://schemas.microsoft.com/office/word/2010/wordprocessingShape" mc:Ignorable="w14 w15 w16se w16cid w16 w16cex wp14">
+  <w:p>
+    <w:pPr>
+      <w:pStyle w:val="Footer"/>
+      <w:jc w:val="center"/>
+    </w:pPr>
+    <w:r>
+      <w:rPr>
+        <w:noProof/>
+      </w:rPr>
+      <mc:AlternateContent>
+        <mc:Choice Requires="wps">
+          <w:drawing>
+            <wp:anchor distT="45720" distB="45720" distL="114300" distR="114300" simplePos="0" relativeHeight="251658239" behindDoc="0" locked="0" layoutInCell="1" allowOverlap="1" wp14:anchorId="4E3EB379" wp14:editId="403B4899">
+              <wp:simplePos x="0" y="0"/>
+              <wp:positionH relativeFrom="column">
+                <wp:posOffset>5676900</wp:posOffset>
+              </wp:positionH>
+              <wp:positionV relativeFrom="paragraph">
+                <wp:posOffset>-238760</wp:posOffset>
+              </wp:positionV>
+              <wp:extent cx="476250" cy="238125"/>
+              <wp:effectExtent l="0" t="0" r="0" b="9525"/>
+              <wp:wrapSquare wrapText="bothSides"/>
+              <wp:docPr id="217" name="Text Box 2"/>
+              <wp:cNvGraphicFramePr>
+                <a:graphicFrameLocks xmlns:a="http://schemas.openxmlformats.org/drawingml/2006/main"/>
+              </wp:cNvGraphicFramePr>
+              <a:graphic xmlns:a="http://schemas.openxmlformats.org/drawingml/2006/main">
+                <a:graphicData uri="http://schemas.microsoft.com/office/word/2010/wordprocessingShape">
+                  <wps:wsp>
+                    <wps:cNvSpPr txBox="1">
+                      <a:spLocks noChangeArrowheads="1"/>
+                    </wps:cNvSpPr>
+                    <wps:spPr bwMode="auto">
+                      <a:xfrm>
+                        <a:off x="0" y="0"/>
+                        <a:ext cx="476250" cy="238125"/>
+                      </a:xfrm>
+                      <a:prstGeom prst="rect">
+                        <a:avLst/>
+                      </a:prstGeom>
+                      <a:solidFill>
+                        <a:srgbClr val="FFFFFF"/>
+                      </a:solidFill>
+                      <a:ln w="9525">
+                        <a:noFill/>
+                        <a:miter lim="800000"/>
+                        <a:headEnd/>
+                        <a:tailEnd/>
+                      </a:ln>
+                    </wps:spPr>
+                    <wps:txbx>
+                      <w:txbxContent>
+                        <w:p>
+                          <w:pPr>
+                            <w:rPr>
+                              <w:sz w:val="20"/>
+                              <w:szCs w:val="20"/>
+                            </w:rPr>
+                          </w:pPr>
+                          <w:proofErr w:type="spellStart"/>
+                          <w:r>
+                            <w:rPr>
+                              <w:sz w:val="20"/>
+                              <w:szCs w:val="20"/>
+                            </w:rPr>
+                            <w:t>Paraf</w:t>
+                          </w:r>
+                          <w:proofErr w:type="spellEnd"/>
+                        </w:p>
+                      </w:txbxContent>
+                    </wps:txbx>
+                    <wps:bodyPr rot="0" vert="horz" wrap="square" lIns="91440" tIns="45720" rIns="91440" bIns="45720" anchor="t" anchorCtr="0">
+                      <a:noAutofit/>
+                    </wps:bodyPr>
+                  </wps:wsp>
+                </a:graphicData>
+              </a:graphic>
+              <wp14:sizeRelH relativeFrom="margin">
+                <wp14:pctWidth>0</wp14:pctWidth>
+              </wp14:sizeRelH>
+              <wp14:sizeRelV relativeFrom="margin">
+                <wp14:pctHeight>0</wp14:pctHeight>
+              </wp14:sizeRelV>
+            </wp:anchor>
+          </w:drawing>
+        </mc:Choice>
+        <mc:Fallback>
+          <w:pict>
+            <v:shapetype w14:anchorId="4E3EB379" id="_x0000_t202" coordsize="21600,21600" o:spt="202" path="m,l,21600r21600,l21600,xe">
+              <v:stroke joinstyle="miter"/>
+              <v:path gradientshapeok="t" o:connecttype="rect"/>
+            </v:shapetype>
+            <v:shape id="Text Box 2" o:spid="_x0000_s1026" type="#_x0000_t202" style="position:absolute;left:0;text-align:left;margin-left:447pt;margin-top:-18.8pt;width:37.5pt;height:18.75pt;z-index:251658239;visibility:visible;mso-wrap-style:square;mso-width-percent:0;mso-height-percent:0;mso-wrap-distance-left:9pt;mso-wrap-distance-top:3.6pt;mso-wrap-distance-right:9pt;mso-wrap-distance-bottom:3.6pt;mso-position-horizontal:absolute;mso-position-horizontal-relative:text;mso-position-vertical:absolute;mso-position-vertical-relative:text;mso-width-percent:0;mso-height-percent:0;mso-width-relative:margin;mso-height-relative:margin;v-text-anchor:top" o:gfxdata="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" stroked="f">
+              <v:textbox>
+                <w:txbxContent>
+                  <w:p>
+                    <w:pPr>
+                      <w:rPr>
+                        <w:sz w:val="20"/>
+                        <w:szCs w:val="20"/>
+                      </w:rPr>
+                    </w:pPr>
+                    <w:proofErr w:type="spellStart"/>
+                    <w:r>
+                      <w:rPr>
+                        <w:sz w:val="20"/>
+                        <w:szCs w:val="20"/>
+                      </w:rPr>
+                      <w:t>Paraf</w:t>
+                    </w:r>
+                    <w:proofErr w:type="spellEnd"/>
+                  </w:p>
+                </w:txbxContent>
+              </v:textbox>
+              <w10:wrap type="square"/>
+            </v:shape>
+          </w:pict>
+        </mc:Fallback>
+      </mc:AlternateContent>
+    </w:r>
+    <w:r>
+      <w:rPr>
+        <w:noProof/>
+      </w:rPr>
+      <mc:AlternateContent>
+        <mc:Choice Requires="wps">
+          <w:drawing>
+            <wp:anchor distT="0" distB="0" distL="114300" distR="114300" simplePos="0" relativeHeight="251659264" behindDoc="0" locked="0" layoutInCell="1" allowOverlap="1" wp14:anchorId="2F56E640" wp14:editId="2F4682C0">
+              <wp:simplePos x="0" y="0"/>
+              <wp:positionH relativeFrom="column">
+                <wp:posOffset>5648325</wp:posOffset>
+              </wp:positionH>
+              <wp:positionV relativeFrom="paragraph">
+                <wp:posOffset>8890</wp:posOffset>
+              </wp:positionV>
+              <wp:extent cx="542925" cy="285750"/>
+              <wp:effectExtent l="0" t="0" r="28575" b="19050"/>
+              <wp:wrapNone/>
+              <wp:docPr id="1" name="Rectangle 1"/>
+              <wp:cNvGraphicFramePr/>
+              <a:graphic xmlns:a="http://schemas.openxmlformats.org/drawingml/2006/main">
+                <a:graphicData uri="http://schemas.microsoft.com/office/word/2010/wordprocessingShape">
+                  <wps:wsp>
+                    <wps:cNvSpPr/>
+                    <wps:spPr>
+                      <a:xfrm>
+                        <a:off x="0" y="0"/>
+                        <a:ext cx="542925" cy="285750"/>
+                      </a:xfrm>
+                      <a:prstGeom prst="rect">
+                        <a:avLst/>
+                      </a:prstGeom>
+                      <a:noFill/>
+                      <a:ln>
+                        <a:solidFill>
+                          <a:schemeClr val="tx1"/>
+                        </a:solidFill>
+                      </a:ln>
+                    </wps:spPr>
+                    <wps:style>
+                      <a:lnRef idx="2">
+                        <a:schemeClr val="accent1">
+                          <a:shade val="50000"/>
+                        </a:schemeClr>
+                      </a:lnRef>
+                      <a:fillRef idx="1">
+                        <a:schemeClr val="accent1"/>
+                      </a:fillRef>
+                      <a:effectRef idx="0">
+                        <a:schemeClr val="accent1"/>
+                      </a:effectRef>
+                      <a:fontRef idx="minor">
+                        <a:schemeClr val="lt1"/>
+                      </a:fontRef>
+                    </wps:style>
+                    <wps:bodyPr rot="0" spcFirstLastPara="0" vertOverflow="overflow" horzOverflow="overflow" vert="horz" wrap="square" lIns="91440" tIns="45720" rIns="91440" bIns="45720" numCol="1" spcCol="0" rtlCol="0" fromWordArt="0" anchor="ctr" anchorCtr="0" forceAA="0" compatLnSpc="1">
+                      <a:prstTxWarp prst="textNoShape">
+                        <a:avLst/>
+                      </a:prstTxWarp>
+                      <a:noAutofit/>
+                    </wps:bodyPr>
+                  </wps:wsp>
+                </a:graphicData>
+              </a:graphic>
+              <wp14:sizeRelH relativeFrom="margin">
+                <wp14:pctWidth>0</wp14:pctWidth>
+              </wp14:sizeRelH>
+              <wp14:sizeRelV relativeFrom="margin">
+                <wp14:pctHeight>0</wp14:pctHeight>
+              </wp14:sizeRelV>
+            </wp:anchor>
+          </w:drawing>
+        </mc:Choice>
+        <mc:Fallback>
+          <w:pict>
+            <v:rect w14:anchorId="34F82A5F" id="Rectangle 1" o:spid="_x0000_s1026" style="position:absolute;margin-left:444.75pt;margin-top:.7pt;width:42.75pt;height:22.5pt;z-index:251659264;visibility:visible;mso-wrap-style:square;mso-width-percent:0;mso-height-percent:0;mso-wrap-distance-left:9pt;mso-wrap-distance-top:0;mso-wrap-distance-right:9pt;mso-wrap-distance-bottom:0;mso-position-horizontal:absolute;mso-position-horizontal-relative:text;mso-position-vertical:absolute;mso-position-vertical-relative:text;mso-width-percent:0;mso-height-percent:0;mso-width-relative:margin;mso-height-relative:margin;v-text-anchor:middle" o:gfxdata="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" filled="f" strokecolor="black [3213]" strokeweight="1pt"/>
+          </w:pict>
+        </mc:Fallback>
+      </mc:AlternateContent>
+    </w:r>
+    <w:r>
+      <w:t>5/5</w:t>
+    </w:r>
+  </w:p>
+</w:ftr>
+</file>
+
+<file path=word/footnotes.xml><?xml version="1.0" encoding="utf-8"?>
+<w:footnotes xmlns:wpc="http://schemas.microsoft.com/office/word/2010/wordprocessingCanvas" xmlns:cx="http://schemas.microsoft.com/office/drawing/2014/chartex" xmlns:cx1="http://schemas.microsoft.com/office/drawing/2015/9/8/chartex" xmlns:cx2="http://schemas.microsoft.com/office/drawing/2015/10/21/chartex" xmlns:cx3="http://schemas.microsoft.com/office/drawing/2016/5/9/chartex" xmlns:cx4="http://schemas.microsoft.com/office/drawing/2016/5/10/chartex" xmlns:cx5="http://schemas.microsoft.com/office/drawing/2016/5/11/chartex" xmlns:cx6="http://schemas.microsoft.com/office/drawing/2016/5/12/chartex" xmlns:cx7="http://schemas.microsoft.com/office/drawing/2016/5/13/chartex" xmlns:cx8="http://schemas.microsoft.com/office/drawing/2016/5/14/chartex" xmlns:mc="http://schemas.openxmlformats.org/markup-compatibility/2006" xmlns:aink="http://schemas.microsoft.com/office/drawing/2016/ink" xmlns:am3d="http://schemas.microsoft.com/office/drawing/2017/model3d" xmlns:o="urn:schemas-microsoft-com:office:office" xmlns:r="http://schemas.openxmlformats.org/officeDocument/2006/relationships" xmlns:m="http://schemas.openxmlformats.org/officeDocument/2006/math" xmlns:v="urn:schemas-microsoft-com:vml" xmlns:wp14="http://schemas.microsoft.com/office/word/2010/wordprocessingDrawing" xmlns:wp="http://schemas.openxmlformats.org/drawingml/2006/wordprocessingDrawing" xmlns:w10="urn:schemas-microsoft-com:office:word" xmlns:w="http://schemas.openxmlformats.org/wordprocessingml/2006/main" xmlns:w14="http://schemas.microsoft.com/office/word/2010/wordml" xmlns:w15="http://schemas.microsoft.com/office/word/2012/wordml" xmlns:w16cex="http://schemas.microsoft.com/office/word/2018/wordml/cex" xmlns:w16cid="http://schemas.microsoft.com/office/word/2016/wordml/cid" xmlns:w16="http://schemas.microsoft.com/office/word/2018/wordml" xmlns:w16se="http://schemas.microsoft.com/office/word/2015/wordml/symex" xmlns:wpg="http://schemas.microsoft.com/office/word/2010/wordprocessingGroup" xmlns:wpi="http://schemas.microsoft.com/office/word/2010/wordprocessingInk" xmlns:wne="http://schemas.microsoft.com/office/word/2006/wordml" xmlns:wps="http://schemas.microsoft.com/office/word/2010/wordprocessingShape" mc:Ignorable="w14 w15 w16se w16cid w16 w16cex wp14">
+  <w:footnote w:type="separator" w:id="-1">
+    <w:p>
+      <w:pPr>
+        <w:spacing w:after="0" w:line="240" w:lineRule="auto"/>
+      </w:pPr>
+      <w:r>
+        <w:separator/>
+      </w:r>
+    </w:p>
+  </w:footnote>
+  <w:footnote w:type="continuationSeparator" w:id="0">
+    <w:p>
+      <w:pPr>
+        <w:spacing w:after="0" w:line="240" w:lineRule="auto"/>
+      </w:pPr>
+      <w:r>
+        <w:continuationSeparator/>
+      </w:r>
+    </w:p>
+  </w:footnote>
+</w:footnotes>
+</file>
+
 <file path=word/numbering.xml><?xml version="1.0" encoding="utf-8"?>
 <w:numbering xmlns:wpc="http://schemas.microsoft.com/office/word/2010/wordprocessingCanvas" xmlns:cx="http://schemas.microsoft.com/office/drawing/2014/chartex" xmlns:cx1="http://schemas.microsoft.com/office/drawing/2015/9/8/chartex" xmlns:cx2="http://schemas.microsoft.com/office/drawing/2015/10/21/chartex" xmlns:cx3="http://schemas.microsoft.com/office/drawing/2016/5/9/chartex" xmlns:cx4="http://schemas.microsoft.com/office/drawing/2016/5/10/chartex" xmlns:cx5="http://schemas.microsoft.com/office/drawing/2016/5/11/chartex" xmlns:cx6="http://schemas.microsoft.com/office/drawing/2016/5/12/chartex" xmlns:cx7="http://schemas.microsoft.com/office/drawing/2016/5/13/chartex" xmlns:cx8="http://schemas.microsoft.com/office/drawing/2016/5/14/chartex" xmlns:mc="http://schemas.openxmlformats.org/markup-compatibility/2006" xmlns:aink="http://schemas.microsoft.com/office/drawing/2016/ink" xmlns:am3d="http://schemas.microsoft.com/office/drawing/2017/model3d" xmlns:o="urn:schemas-microsoft-com:office:office" xmlns:r="http://schemas.openxmlformats.org/officeDocument/2006/relationships" xmlns:m="http://schemas.openxmlformats.org/officeDocument/2006/math" xmlns:v="urn:schemas-microsoft-com:vml" xmlns:wp14="http://schemas.microsoft.com/office/word/2010/wordprocessingDrawing" xmlns:wp="http://schemas.openxmlformats.org/drawingml/2006/wordprocessingDrawing" xmlns:w10="urn:schemas-microsoft-com:office:word" xmlns:w="http://schemas.openxmlformats.org/wordprocessingml/2006/main" xmlns:w14="http://schemas.microsoft.com/office/word/2010/wordml" xmlns:w15="http://schemas.microsoft.com/office/word/2012/wordml" xmlns:w16cex="http://schemas.microsoft.com/office/word/2018/wordml/cex" xmlns:w16cid="http://schemas.microsoft.com/office/word/2016/wordml/cid" xmlns:w16="http://schemas.microsoft.com/office/word/2018/wordml" xmlns:w16se="http://schemas.microsoft.com/office/word/2015/wordml/symex" xmlns:wpg="http://schemas.microsoft.com/office/word/2010/wordprocessingGroup" xmlns:wpi="http://schemas.microsoft.com/office/word/2010/wordprocessingInk" xmlns:wne="http://schemas.microsoft.com/office/word/2006/wordml" xmlns:wps="http://schemas.microsoft.com/office/word/2010/wordprocessingShape" mc:Ignorable="w14 w15 w16se w16cid w16 w16cex wp14">
   <w:abstractNum w:abstractNumId="0" w15:restartNumberingAfterBreak="0">
     <w:nsid w:val="14121CB9"/>
     <w:multiLevelType w:val="hybridMultilevel"/>
-    <w:tmpl w:val="83C47DE4"/>
-    <w:lvl w:ilvl="0" w:tplc="AF5C0D16">
-      <w:start w:val="5"/>
+    <w:tmpl w:val="B050A382"/>
+    <w:lvl w:ilvl="0" w:tplc="05284572">
+      <w:start w:val="6"/>
       <w:numFmt w:val="upperRoman"/>
       <w:lvlText w:val="%1."/>
       <w:lvlJc w:val="right"/>
@@ -207,6 +506,8 @@
       </w:pPr>
       <w:rPr>
         <w:rFonts w:hint="default"/>
+        <w:b/>
+        <w:bCs/>
       </w:rPr>
     </w:lvl>
     <w:lvl w:ilvl="1" w:tplc="04090019" w:tentative="1">
@@ -726,6 +1027,50 @@
       <w:contextualSpacing/>
     </w:pPr>
   </w:style>
+  <w:style w:type="paragraph" w:styleId="Header">
+    <w:name w:val="header"/>
+    <w:basedOn w:val="Normal"/>
+    <w:link w:val="HeaderChar"/>
+    <w:uiPriority w:val="99"/>
+    <w:unhideWhenUsed/>
+    <w:rsid w:val="008C3F72"/>
+    <w:pPr>
+      <w:tabs>
+        <w:tab w:val="center" w:pos="4680"/>
+        <w:tab w:val="right" w:pos="9360"/>
+      </w:tabs>
+      <w:spacing w:after="0" w:line="240" w:lineRule="auto"/>
+    </w:pPr>
+  </w:style>
+  <w:style w:type="character" w:customStyle="1" w:styleId="HeaderChar">
+    <w:name w:val="Header Char"/>
+    <w:basedOn w:val="DefaultParagraphFont"/>
+    <w:link w:val="Header"/>
+    <w:uiPriority w:val="99"/>
+    <w:rsid w:val="008C3F72"/>
+  </w:style>
+  <w:style w:type="paragraph" w:styleId="Footer">
+    <w:name w:val="footer"/>
+    <w:basedOn w:val="Normal"/>
+    <w:link w:val="FooterChar"/>
+    <w:uiPriority w:val="99"/>
+    <w:unhideWhenUsed/>
+    <w:rsid w:val="008C3F72"/>
+    <w:pPr>
+      <w:tabs>
+        <w:tab w:val="center" w:pos="4680"/>
+        <w:tab w:val="right" w:pos="9360"/>
+      </w:tabs>
+      <w:spacing w:after="0" w:line="240" w:lineRule="auto"/>
+    </w:pPr>
+  </w:style>
+  <w:style w:type="character" w:customStyle="1" w:styleId="FooterChar">
+    <w:name w:val="Footer Char"/>
+    <w:basedOn w:val="DefaultParagraphFont"/>
+    <w:link w:val="Footer"/>
+    <w:uiPriority w:val="99"/>
+    <w:rsid w:val="008C3F72"/>
+  </w:style>
 </w:styles>
 </file>
 

</xml_diff>